<commit_message>
more refined box plot in example code for lab 11
</commit_message>
<xml_diff>
--- a/classes/stats2017/Lab11.docx
+++ b/classes/stats2017/Lab11.docx
@@ -165,7 +165,25 @@
           <w:sz w:val="24"/>
           <w:szCs w:val="24"/>
         </w:rPr>
-        <w:t>This week's dataset  is the case/control colorectal adenomas data set, but this time starting with raw counts at the family level:</w:t>
+        <w:t xml:space="preserve">This week's </w:t>
+      </w:r>
+      <w:proofErr w:type="gramStart"/>
+      <w:r>
+        <w:rPr>
+          <w:rFonts w:cs="Arial"/>
+          <w:sz w:val="24"/>
+          <w:szCs w:val="24"/>
+        </w:rPr>
+        <w:t>dataset  is</w:t>
+      </w:r>
+      <w:proofErr w:type="gramEnd"/>
+      <w:r>
+        <w:rPr>
+          <w:rFonts w:cs="Arial"/>
+          <w:sz w:val="24"/>
+          <w:szCs w:val="24"/>
+        </w:rPr>
+        <w:t xml:space="preserve"> the case/control colorectal adenomas data set, but this time starting with raw counts at the family level:</w:t>
       </w:r>
     </w:p>
     <w:p>
@@ -247,14 +265,43 @@
           <w:szCs w:val="20"/>
         </w:rPr>
       </w:pPr>
-      <w:r>
-        <w:rPr>
-          <w:rFonts w:ascii="Consolas" w:hAnsi="Consolas" w:cs="Consolas"/>
-          <w:sz w:val="20"/>
-          <w:szCs w:val="20"/>
-        </w:rPr>
-        <w:t xml:space="preserve">myT &lt;- read.table("familyPivotedTaxaAsColumnsNotNormalized.txt",header=TRUE,row.names=1, </w:t>
-      </w:r>
+      <w:proofErr w:type="spellStart"/>
+      <w:r>
+        <w:rPr>
+          <w:rFonts w:ascii="Consolas" w:hAnsi="Consolas" w:cs="Consolas"/>
+          <w:sz w:val="20"/>
+          <w:szCs w:val="20"/>
+        </w:rPr>
+        <w:t>myT</w:t>
+      </w:r>
+      <w:proofErr w:type="spellEnd"/>
+      <w:r>
+        <w:rPr>
+          <w:rFonts w:ascii="Consolas" w:hAnsi="Consolas" w:cs="Consolas"/>
+          <w:sz w:val="20"/>
+          <w:szCs w:val="20"/>
+        </w:rPr>
+        <w:t xml:space="preserve"> &lt;- </w:t>
+      </w:r>
+      <w:proofErr w:type="gramStart"/>
+      <w:r>
+        <w:rPr>
+          <w:rFonts w:ascii="Consolas" w:hAnsi="Consolas" w:cs="Consolas"/>
+          <w:sz w:val="20"/>
+          <w:szCs w:val="20"/>
+        </w:rPr>
+        <w:t>read.table</w:t>
+      </w:r>
+      <w:proofErr w:type="gramEnd"/>
+      <w:r>
+        <w:rPr>
+          <w:rFonts w:ascii="Consolas" w:hAnsi="Consolas" w:cs="Consolas"/>
+          <w:sz w:val="20"/>
+          <w:szCs w:val="20"/>
+        </w:rPr>
+        <w:t xml:space="preserve">("familyPivotedTaxaAsColumnsNotNormalized.txt",header=TRUE,row.names=1, </w:t>
+      </w:r>
+      <w:proofErr w:type="spellStart"/>
       <w:r>
         <w:rPr>
           <w:rFonts w:ascii="Consolas" w:hAnsi="Consolas" w:cs="Consolas"/>
@@ -265,6 +312,7 @@
         </w:rPr>
         <w:t>sep</w:t>
       </w:r>
+      <w:proofErr w:type="spellEnd"/>
       <w:r>
         <w:rPr>
           <w:rFonts w:ascii="Consolas" w:hAnsi="Consolas" w:cs="Consolas"/>
@@ -299,13 +347,51 @@
           <w:szCs w:val="20"/>
         </w:rPr>
       </w:pPr>
-      <w:r>
-        <w:rPr>
-          <w:rFonts w:ascii="Consolas" w:hAnsi="Consolas" w:cs="Consolas"/>
-          <w:sz w:val="20"/>
-          <w:szCs w:val="20"/>
-        </w:rPr>
-        <w:t>rowSums &lt;- apply( myT, 1, sum)</w:t>
+      <w:proofErr w:type="spellStart"/>
+      <w:r>
+        <w:rPr>
+          <w:rFonts w:ascii="Consolas" w:hAnsi="Consolas" w:cs="Consolas"/>
+          <w:sz w:val="20"/>
+          <w:szCs w:val="20"/>
+        </w:rPr>
+        <w:t>rowSums</w:t>
+      </w:r>
+      <w:proofErr w:type="spellEnd"/>
+      <w:r>
+        <w:rPr>
+          <w:rFonts w:ascii="Consolas" w:hAnsi="Consolas" w:cs="Consolas"/>
+          <w:sz w:val="20"/>
+          <w:szCs w:val="20"/>
+        </w:rPr>
+        <w:t xml:space="preserve"> &lt;- </w:t>
+      </w:r>
+      <w:proofErr w:type="gramStart"/>
+      <w:r>
+        <w:rPr>
+          <w:rFonts w:ascii="Consolas" w:hAnsi="Consolas" w:cs="Consolas"/>
+          <w:sz w:val="20"/>
+          <w:szCs w:val="20"/>
+        </w:rPr>
+        <w:t xml:space="preserve">apply( </w:t>
+      </w:r>
+      <w:proofErr w:type="spellStart"/>
+      <w:r>
+        <w:rPr>
+          <w:rFonts w:ascii="Consolas" w:hAnsi="Consolas" w:cs="Consolas"/>
+          <w:sz w:val="20"/>
+          <w:szCs w:val="20"/>
+        </w:rPr>
+        <w:t>myT</w:t>
+      </w:r>
+      <w:proofErr w:type="spellEnd"/>
+      <w:proofErr w:type="gramEnd"/>
+      <w:r>
+        <w:rPr>
+          <w:rFonts w:ascii="Consolas" w:hAnsi="Consolas" w:cs="Consolas"/>
+          <w:sz w:val="20"/>
+          <w:szCs w:val="20"/>
+        </w:rPr>
+        <w:t>, 1, sum)</w:t>
       </w:r>
     </w:p>
     <w:p>
@@ -333,13 +419,41 @@
           <w:szCs w:val="20"/>
         </w:rPr>
       </w:pPr>
-      <w:r>
-        <w:rPr>
-          <w:rFonts w:ascii="Consolas" w:hAnsi="Consolas" w:cs="Consolas"/>
-          <w:sz w:val="20"/>
-          <w:szCs w:val="20"/>
-        </w:rPr>
-        <w:t>avgPerSample &lt;- mean(rowSums)</w:t>
+      <w:proofErr w:type="spellStart"/>
+      <w:r>
+        <w:rPr>
+          <w:rFonts w:ascii="Consolas" w:hAnsi="Consolas" w:cs="Consolas"/>
+          <w:sz w:val="20"/>
+          <w:szCs w:val="20"/>
+        </w:rPr>
+        <w:t>avgPerSample</w:t>
+      </w:r>
+      <w:proofErr w:type="spellEnd"/>
+      <w:r>
+        <w:rPr>
+          <w:rFonts w:ascii="Consolas" w:hAnsi="Consolas" w:cs="Consolas"/>
+          <w:sz w:val="20"/>
+          <w:szCs w:val="20"/>
+        </w:rPr>
+        <w:t xml:space="preserve"> &lt;- mean(</w:t>
+      </w:r>
+      <w:proofErr w:type="spellStart"/>
+      <w:r>
+        <w:rPr>
+          <w:rFonts w:ascii="Consolas" w:hAnsi="Consolas" w:cs="Consolas"/>
+          <w:sz w:val="20"/>
+          <w:szCs w:val="20"/>
+        </w:rPr>
+        <w:t>rowSums</w:t>
+      </w:r>
+      <w:proofErr w:type="spellEnd"/>
+      <w:r>
+        <w:rPr>
+          <w:rFonts w:ascii="Consolas" w:hAnsi="Consolas" w:cs="Consolas"/>
+          <w:sz w:val="20"/>
+          <w:szCs w:val="20"/>
+        </w:rPr>
+        <w:t>)</w:t>
       </w:r>
     </w:p>
     <w:p>
@@ -367,13 +481,33 @@
           <w:szCs w:val="20"/>
         </w:rPr>
       </w:pPr>
-      <w:r>
-        <w:rPr>
-          <w:rFonts w:ascii="Consolas" w:hAnsi="Consolas" w:cs="Consolas"/>
-          <w:sz w:val="20"/>
-          <w:szCs w:val="20"/>
-        </w:rPr>
-        <w:t>for( i in 1:</w:t>
+      <w:proofErr w:type="gramStart"/>
+      <w:r>
+        <w:rPr>
+          <w:rFonts w:ascii="Consolas" w:hAnsi="Consolas" w:cs="Consolas"/>
+          <w:sz w:val="20"/>
+          <w:szCs w:val="20"/>
+        </w:rPr>
+        <w:t xml:space="preserve">for( </w:t>
+      </w:r>
+      <w:proofErr w:type="spellStart"/>
+      <w:r>
+        <w:rPr>
+          <w:rFonts w:ascii="Consolas" w:hAnsi="Consolas" w:cs="Consolas"/>
+          <w:sz w:val="20"/>
+          <w:szCs w:val="20"/>
+        </w:rPr>
+        <w:t>i</w:t>
+      </w:r>
+      <w:proofErr w:type="spellEnd"/>
+      <w:proofErr w:type="gramEnd"/>
+      <w:r>
+        <w:rPr>
+          <w:rFonts w:ascii="Consolas" w:hAnsi="Consolas" w:cs="Consolas"/>
+          <w:sz w:val="20"/>
+          <w:szCs w:val="20"/>
+        </w:rPr>
+        <w:t xml:space="preserve"> in 1:</w:t>
       </w:r>
       <w:r>
         <w:rPr>
@@ -391,7 +525,25 @@
           <w:sz w:val="20"/>
           <w:szCs w:val="20"/>
         </w:rPr>
-        <w:t>(myT))</w:t>
+        <w:t>(</w:t>
+      </w:r>
+      <w:proofErr w:type="spellStart"/>
+      <w:r>
+        <w:rPr>
+          <w:rFonts w:ascii="Consolas" w:hAnsi="Consolas" w:cs="Consolas"/>
+          <w:sz w:val="20"/>
+          <w:szCs w:val="20"/>
+        </w:rPr>
+        <w:t>myT</w:t>
+      </w:r>
+      <w:proofErr w:type="spellEnd"/>
+      <w:r>
+        <w:rPr>
+          <w:rFonts w:ascii="Consolas" w:hAnsi="Consolas" w:cs="Consolas"/>
+          <w:sz w:val="20"/>
+          <w:szCs w:val="20"/>
+        </w:rPr>
+        <w:t>))</w:t>
       </w:r>
     </w:p>
     <w:p>
@@ -434,7 +586,60 @@
           <w:szCs w:val="20"/>
         </w:rPr>
         <w:tab/>
-        <w:t>rowSum = sum(myT[i,])</w:t>
+      </w:r>
+      <w:proofErr w:type="spellStart"/>
+      <w:r>
+        <w:rPr>
+          <w:rFonts w:ascii="Consolas" w:hAnsi="Consolas" w:cs="Consolas"/>
+          <w:sz w:val="20"/>
+          <w:szCs w:val="20"/>
+        </w:rPr>
+        <w:t>rowSum</w:t>
+      </w:r>
+      <w:proofErr w:type="spellEnd"/>
+      <w:r>
+        <w:rPr>
+          <w:rFonts w:ascii="Consolas" w:hAnsi="Consolas" w:cs="Consolas"/>
+          <w:sz w:val="20"/>
+          <w:szCs w:val="20"/>
+        </w:rPr>
+        <w:t xml:space="preserve"> = sum(</w:t>
+      </w:r>
+      <w:proofErr w:type="spellStart"/>
+      <w:r>
+        <w:rPr>
+          <w:rFonts w:ascii="Consolas" w:hAnsi="Consolas" w:cs="Consolas"/>
+          <w:sz w:val="20"/>
+          <w:szCs w:val="20"/>
+        </w:rPr>
+        <w:t>myT</w:t>
+      </w:r>
+      <w:proofErr w:type="spellEnd"/>
+      <w:r>
+        <w:rPr>
+          <w:rFonts w:ascii="Consolas" w:hAnsi="Consolas" w:cs="Consolas"/>
+          <w:sz w:val="20"/>
+          <w:szCs w:val="20"/>
+        </w:rPr>
+        <w:t>[</w:t>
+      </w:r>
+      <w:proofErr w:type="spellStart"/>
+      <w:r>
+        <w:rPr>
+          <w:rFonts w:ascii="Consolas" w:hAnsi="Consolas" w:cs="Consolas"/>
+          <w:sz w:val="20"/>
+          <w:szCs w:val="20"/>
+        </w:rPr>
+        <w:t>i</w:t>
+      </w:r>
+      <w:proofErr w:type="spellEnd"/>
+      <w:r>
+        <w:rPr>
+          <w:rFonts w:ascii="Consolas" w:hAnsi="Consolas" w:cs="Consolas"/>
+          <w:sz w:val="20"/>
+          <w:szCs w:val="20"/>
+        </w:rPr>
+        <w:t>,])</w:t>
       </w:r>
     </w:p>
     <w:p>
@@ -456,8 +661,117 @@
           <w:szCs w:val="20"/>
         </w:rPr>
         <w:tab/>
-        <w:t>myT[i,] = avgPerSample *  myT[i,] / rowSum</w:t>
-      </w:r>
+      </w:r>
+      <w:proofErr w:type="spellStart"/>
+      <w:r>
+        <w:rPr>
+          <w:rFonts w:ascii="Consolas" w:hAnsi="Consolas" w:cs="Consolas"/>
+          <w:sz w:val="20"/>
+          <w:szCs w:val="20"/>
+        </w:rPr>
+        <w:t>myT</w:t>
+      </w:r>
+      <w:proofErr w:type="spellEnd"/>
+      <w:r>
+        <w:rPr>
+          <w:rFonts w:ascii="Consolas" w:hAnsi="Consolas" w:cs="Consolas"/>
+          <w:sz w:val="20"/>
+          <w:szCs w:val="20"/>
+        </w:rPr>
+        <w:t>[</w:t>
+      </w:r>
+      <w:proofErr w:type="spellStart"/>
+      <w:r>
+        <w:rPr>
+          <w:rFonts w:ascii="Consolas" w:hAnsi="Consolas" w:cs="Consolas"/>
+          <w:sz w:val="20"/>
+          <w:szCs w:val="20"/>
+        </w:rPr>
+        <w:t>i</w:t>
+      </w:r>
+      <w:proofErr w:type="spellEnd"/>
+      <w:r>
+        <w:rPr>
+          <w:rFonts w:ascii="Consolas" w:hAnsi="Consolas" w:cs="Consolas"/>
+          <w:sz w:val="20"/>
+          <w:szCs w:val="20"/>
+        </w:rPr>
+        <w:t xml:space="preserve">,] = </w:t>
+      </w:r>
+      <w:proofErr w:type="spellStart"/>
+      <w:r>
+        <w:rPr>
+          <w:rFonts w:ascii="Consolas" w:hAnsi="Consolas" w:cs="Consolas"/>
+          <w:sz w:val="20"/>
+          <w:szCs w:val="20"/>
+        </w:rPr>
+        <w:t>avgPerSample</w:t>
+      </w:r>
+      <w:proofErr w:type="spellEnd"/>
+      <w:r>
+        <w:rPr>
+          <w:rFonts w:ascii="Consolas" w:hAnsi="Consolas" w:cs="Consolas"/>
+          <w:sz w:val="20"/>
+          <w:szCs w:val="20"/>
+        </w:rPr>
+        <w:t xml:space="preserve"> </w:t>
+      </w:r>
+      <w:proofErr w:type="gramStart"/>
+      <w:r>
+        <w:rPr>
+          <w:rFonts w:ascii="Consolas" w:hAnsi="Consolas" w:cs="Consolas"/>
+          <w:sz w:val="20"/>
+          <w:szCs w:val="20"/>
+        </w:rPr>
+        <w:t xml:space="preserve">*  </w:t>
+      </w:r>
+      <w:proofErr w:type="spellStart"/>
+      <w:r>
+        <w:rPr>
+          <w:rFonts w:ascii="Consolas" w:hAnsi="Consolas" w:cs="Consolas"/>
+          <w:sz w:val="20"/>
+          <w:szCs w:val="20"/>
+        </w:rPr>
+        <w:t>myT</w:t>
+      </w:r>
+      <w:proofErr w:type="spellEnd"/>
+      <w:proofErr w:type="gramEnd"/>
+      <w:r>
+        <w:rPr>
+          <w:rFonts w:ascii="Consolas" w:hAnsi="Consolas" w:cs="Consolas"/>
+          <w:sz w:val="20"/>
+          <w:szCs w:val="20"/>
+        </w:rPr>
+        <w:t>[</w:t>
+      </w:r>
+      <w:proofErr w:type="spellStart"/>
+      <w:r>
+        <w:rPr>
+          <w:rFonts w:ascii="Consolas" w:hAnsi="Consolas" w:cs="Consolas"/>
+          <w:sz w:val="20"/>
+          <w:szCs w:val="20"/>
+        </w:rPr>
+        <w:t>i</w:t>
+      </w:r>
+      <w:proofErr w:type="spellEnd"/>
+      <w:r>
+        <w:rPr>
+          <w:rFonts w:ascii="Consolas" w:hAnsi="Consolas" w:cs="Consolas"/>
+          <w:sz w:val="20"/>
+          <w:szCs w:val="20"/>
+        </w:rPr>
+        <w:t xml:space="preserve">,] / </w:t>
+      </w:r>
+      <w:proofErr w:type="spellStart"/>
+      <w:r>
+        <w:rPr>
+          <w:rFonts w:ascii="Consolas" w:hAnsi="Consolas" w:cs="Consolas"/>
+          <w:sz w:val="20"/>
+          <w:szCs w:val="20"/>
+        </w:rPr>
+        <w:t>rowSum</w:t>
+      </w:r>
+      <w:proofErr w:type="spellEnd"/>
     </w:p>
     <w:p>
       <w:pPr>
@@ -505,13 +819,41 @@
           <w:szCs w:val="20"/>
         </w:rPr>
       </w:pPr>
-      <w:r>
-        <w:rPr>
-          <w:rFonts w:ascii="Consolas" w:hAnsi="Consolas" w:cs="Consolas"/>
-          <w:sz w:val="20"/>
-          <w:szCs w:val="20"/>
-        </w:rPr>
-        <w:t>myT &lt;- round(myT)</w:t>
+      <w:proofErr w:type="spellStart"/>
+      <w:r>
+        <w:rPr>
+          <w:rFonts w:ascii="Consolas" w:hAnsi="Consolas" w:cs="Consolas"/>
+          <w:sz w:val="20"/>
+          <w:szCs w:val="20"/>
+        </w:rPr>
+        <w:t>myT</w:t>
+      </w:r>
+      <w:proofErr w:type="spellEnd"/>
+      <w:r>
+        <w:rPr>
+          <w:rFonts w:ascii="Consolas" w:hAnsi="Consolas" w:cs="Consolas"/>
+          <w:sz w:val="20"/>
+          <w:szCs w:val="20"/>
+        </w:rPr>
+        <w:t xml:space="preserve"> &lt;- round(</w:t>
+      </w:r>
+      <w:proofErr w:type="spellStart"/>
+      <w:r>
+        <w:rPr>
+          <w:rFonts w:ascii="Consolas" w:hAnsi="Consolas" w:cs="Consolas"/>
+          <w:sz w:val="20"/>
+          <w:szCs w:val="20"/>
+        </w:rPr>
+        <w:t>myT</w:t>
+      </w:r>
+      <w:proofErr w:type="spellEnd"/>
+      <w:r>
+        <w:rPr>
+          <w:rFonts w:ascii="Consolas" w:hAnsi="Consolas" w:cs="Consolas"/>
+          <w:sz w:val="20"/>
+          <w:szCs w:val="20"/>
+        </w:rPr>
+        <w:t>)</w:t>
       </w:r>
     </w:p>
     <w:p>
@@ -730,7 +1072,25 @@
           <w:sz w:val="24"/>
           <w:szCs w:val="24"/>
         </w:rPr>
-        <w:t xml:space="preserve"> for case/control.(You can get the p-values </w:t>
+        <w:t xml:space="preserve"> for case/</w:t>
+      </w:r>
+      <w:proofErr w:type="gramStart"/>
+      <w:r>
+        <w:rPr>
+          <w:rFonts w:cs="Arial"/>
+          <w:sz w:val="24"/>
+          <w:szCs w:val="24"/>
+        </w:rPr>
+        <w:t>control.(</w:t>
+      </w:r>
+      <w:proofErr w:type="gramEnd"/>
+      <w:r>
+        <w:rPr>
+          <w:rFonts w:cs="Arial"/>
+          <w:sz w:val="24"/>
+          <w:szCs w:val="24"/>
+        </w:rPr>
+        <w:t xml:space="preserve">You can get the p-values </w:t>
       </w:r>
       <w:r>
         <w:rPr>
@@ -762,8 +1122,27 @@
           <w:sz w:val="24"/>
           <w:szCs w:val="24"/>
         </w:rPr>
-        <w:t>by "lrtest" in package "</w:t>
-      </w:r>
+        <w:t>by "</w:t>
+      </w:r>
+      <w:proofErr w:type="spellStart"/>
+      <w:r>
+        <w:rPr>
+          <w:rFonts w:cs="Arial"/>
+          <w:sz w:val="24"/>
+          <w:szCs w:val="24"/>
+        </w:rPr>
+        <w:t>lrtest</w:t>
+      </w:r>
+      <w:proofErr w:type="spellEnd"/>
+      <w:r>
+        <w:rPr>
+          <w:rFonts w:cs="Arial"/>
+          <w:sz w:val="24"/>
+          <w:szCs w:val="24"/>
+        </w:rPr>
+        <w:t>" in package "</w:t>
+      </w:r>
+      <w:proofErr w:type="spellStart"/>
       <w:r>
         <w:rPr>
           <w:rFonts w:ascii="Consolas" w:hAnsi="Consolas" w:cs="Consolas"/>
@@ -771,7 +1150,17 @@
           <w:sz w:val="20"/>
           <w:szCs w:val="20"/>
         </w:rPr>
-        <w:t>lmtest”</w:t>
+        <w:t>lmtest</w:t>
+      </w:r>
+      <w:proofErr w:type="spellEnd"/>
+      <w:r>
+        <w:rPr>
+          <w:rFonts w:ascii="Consolas" w:hAnsi="Consolas" w:cs="Consolas"/>
+          <w:color w:val="000000"/>
+          <w:sz w:val="20"/>
+          <w:szCs w:val="20"/>
+        </w:rPr>
+        <w:t>”</w:t>
       </w:r>
       <w:r>
         <w:rPr>
@@ -919,18 +1308,52 @@
           <w:szCs w:val="24"/>
         </w:rPr>
         <w:lastRenderedPageBreak/>
-        <w:t xml:space="preserve">You can make boxplots for each taxa </w:t>
-      </w:r>
-      <w:r>
-        <w:rPr>
-          <w:rFonts w:cs="Arial"/>
-          <w:sz w:val="24"/>
-          <w:szCs w:val="24"/>
-        </w:rPr>
-        <w:t xml:space="preserve">(including plotting all the datapoints) </w:t>
-      </w:r>
-      <w:bookmarkStart w:id="0" w:name="_GoBack"/>
-      <w:bookmarkEnd w:id="0"/>
+        <w:t xml:space="preserve">You can make boxplots for each </w:t>
+      </w:r>
+      <w:proofErr w:type="gramStart"/>
+      <w:r>
+        <w:rPr>
+          <w:rFonts w:cs="Arial"/>
+          <w:sz w:val="24"/>
+          <w:szCs w:val="24"/>
+        </w:rPr>
+        <w:t>taxa</w:t>
+      </w:r>
+      <w:proofErr w:type="gramEnd"/>
+      <w:r>
+        <w:rPr>
+          <w:rFonts w:cs="Arial"/>
+          <w:sz w:val="24"/>
+          <w:szCs w:val="24"/>
+        </w:rPr>
+        <w:t xml:space="preserve"> </w:t>
+      </w:r>
+      <w:r>
+        <w:rPr>
+          <w:rFonts w:cs="Arial"/>
+          <w:sz w:val="24"/>
+          <w:szCs w:val="24"/>
+        </w:rPr>
+        <w:t xml:space="preserve">(including plotting all the </w:t>
+      </w:r>
+      <w:proofErr w:type="spellStart"/>
+      <w:r>
+        <w:rPr>
+          <w:rFonts w:cs="Arial"/>
+          <w:sz w:val="24"/>
+          <w:szCs w:val="24"/>
+        </w:rPr>
+        <w:t>datapoints</w:t>
+      </w:r>
+      <w:proofErr w:type="spellEnd"/>
+      <w:r>
+        <w:rPr>
+          <w:rFonts w:cs="Arial"/>
+          <w:sz w:val="24"/>
+          <w:szCs w:val="24"/>
+        </w:rPr>
+        <w:t xml:space="preserve">) </w:t>
+      </w:r>
       <w:r>
         <w:rPr>
           <w:rFonts w:cs="Arial"/>
@@ -952,14 +1375,43 @@
           <w:szCs w:val="20"/>
         </w:rPr>
       </w:pPr>
-      <w:r>
-        <w:rPr>
-          <w:rFonts w:ascii="Consolas" w:hAnsi="Consolas" w:cs="Consolas"/>
-          <w:sz w:val="20"/>
-          <w:szCs w:val="20"/>
-        </w:rPr>
-        <w:t xml:space="preserve">myT &lt;- read.table("familyPivotedTaxaAsColumnsNotNormalized.txt",header=TRUE,row.names=1, </w:t>
-      </w:r>
+      <w:proofErr w:type="spellStart"/>
+      <w:r>
+        <w:rPr>
+          <w:rFonts w:ascii="Consolas" w:hAnsi="Consolas" w:cs="Consolas"/>
+          <w:sz w:val="20"/>
+          <w:szCs w:val="20"/>
+        </w:rPr>
+        <w:t>myT</w:t>
+      </w:r>
+      <w:proofErr w:type="spellEnd"/>
+      <w:r>
+        <w:rPr>
+          <w:rFonts w:ascii="Consolas" w:hAnsi="Consolas" w:cs="Consolas"/>
+          <w:sz w:val="20"/>
+          <w:szCs w:val="20"/>
+        </w:rPr>
+        <w:t xml:space="preserve"> &lt;- </w:t>
+      </w:r>
+      <w:proofErr w:type="gramStart"/>
+      <w:r>
+        <w:rPr>
+          <w:rFonts w:ascii="Consolas" w:hAnsi="Consolas" w:cs="Consolas"/>
+          <w:sz w:val="20"/>
+          <w:szCs w:val="20"/>
+        </w:rPr>
+        <w:t>read.table</w:t>
+      </w:r>
+      <w:proofErr w:type="gramEnd"/>
+      <w:r>
+        <w:rPr>
+          <w:rFonts w:ascii="Consolas" w:hAnsi="Consolas" w:cs="Consolas"/>
+          <w:sz w:val="20"/>
+          <w:szCs w:val="20"/>
+        </w:rPr>
+        <w:t xml:space="preserve">("familyPivotedTaxaAsColumnsNotNormalized.txt",header=TRUE,row.names=1, </w:t>
+      </w:r>
+      <w:proofErr w:type="spellStart"/>
       <w:r>
         <w:rPr>
           <w:rFonts w:ascii="Consolas" w:hAnsi="Consolas" w:cs="Consolas"/>
@@ -970,6 +1422,7 @@
         </w:rPr>
         <w:t>sep</w:t>
       </w:r>
+      <w:proofErr w:type="spellEnd"/>
       <w:r>
         <w:rPr>
           <w:rFonts w:ascii="Consolas" w:hAnsi="Consolas" w:cs="Consolas"/>
@@ -991,13 +1444,23 @@
           <w:szCs w:val="20"/>
         </w:rPr>
       </w:pPr>
-      <w:r>
-        <w:rPr>
-          <w:rFonts w:ascii="Courier New" w:hAnsi="Courier New" w:cs="Courier New"/>
-          <w:sz w:val="20"/>
-          <w:szCs w:val="20"/>
-        </w:rPr>
-        <w:t>someCol &lt;- 33</w:t>
+      <w:proofErr w:type="spellStart"/>
+      <w:r>
+        <w:rPr>
+          <w:rFonts w:ascii="Courier New" w:hAnsi="Courier New" w:cs="Courier New"/>
+          <w:sz w:val="20"/>
+          <w:szCs w:val="20"/>
+        </w:rPr>
+        <w:t>someCol</w:t>
+      </w:r>
+      <w:proofErr w:type="spellEnd"/>
+      <w:r>
+        <w:rPr>
+          <w:rFonts w:ascii="Courier New" w:hAnsi="Courier New" w:cs="Courier New"/>
+          <w:sz w:val="20"/>
+          <w:szCs w:val="20"/>
+        </w:rPr>
+        <w:t xml:space="preserve"> &lt;- 33</w:t>
       </w:r>
     </w:p>
     <w:p>
@@ -1012,13 +1475,97 @@
           <w:szCs w:val="20"/>
         </w:rPr>
       </w:pPr>
-      <w:r>
-        <w:rPr>
-          <w:rFonts w:ascii="Courier New" w:hAnsi="Courier New" w:cs="Courier New"/>
-          <w:sz w:val="20"/>
-          <w:szCs w:val="20"/>
-        </w:rPr>
-        <w:t>caseControl &lt;- ifelse( grepl("case", row.names(myT)), "case", "control")</w:t>
+      <w:proofErr w:type="spellStart"/>
+      <w:r>
+        <w:rPr>
+          <w:rFonts w:ascii="Courier New" w:hAnsi="Courier New" w:cs="Courier New"/>
+          <w:sz w:val="20"/>
+          <w:szCs w:val="20"/>
+        </w:rPr>
+        <w:t>caseControl</w:t>
+      </w:r>
+      <w:proofErr w:type="spellEnd"/>
+      <w:r>
+        <w:rPr>
+          <w:rFonts w:ascii="Courier New" w:hAnsi="Courier New" w:cs="Courier New"/>
+          <w:sz w:val="20"/>
+          <w:szCs w:val="20"/>
+        </w:rPr>
+        <w:t xml:space="preserve"> &lt;- </w:t>
+      </w:r>
+      <w:proofErr w:type="spellStart"/>
+      <w:proofErr w:type="gramStart"/>
+      <w:r>
+        <w:rPr>
+          <w:rFonts w:ascii="Courier New" w:hAnsi="Courier New" w:cs="Courier New"/>
+          <w:sz w:val="20"/>
+          <w:szCs w:val="20"/>
+        </w:rPr>
+        <w:t>ifelse</w:t>
+      </w:r>
+      <w:proofErr w:type="spellEnd"/>
+      <w:r>
+        <w:rPr>
+          <w:rFonts w:ascii="Courier New" w:hAnsi="Courier New" w:cs="Courier New"/>
+          <w:sz w:val="20"/>
+          <w:szCs w:val="20"/>
+        </w:rPr>
+        <w:t xml:space="preserve">( </w:t>
+      </w:r>
+      <w:proofErr w:type="spellStart"/>
+      <w:r>
+        <w:rPr>
+          <w:rFonts w:ascii="Courier New" w:hAnsi="Courier New" w:cs="Courier New"/>
+          <w:sz w:val="20"/>
+          <w:szCs w:val="20"/>
+        </w:rPr>
+        <w:t>grepl</w:t>
+      </w:r>
+      <w:proofErr w:type="spellEnd"/>
+      <w:proofErr w:type="gramEnd"/>
+      <w:r>
+        <w:rPr>
+          <w:rFonts w:ascii="Courier New" w:hAnsi="Courier New" w:cs="Courier New"/>
+          <w:sz w:val="20"/>
+          <w:szCs w:val="20"/>
+        </w:rPr>
+        <w:t xml:space="preserve">("case", </w:t>
+      </w:r>
+      <w:proofErr w:type="spellStart"/>
+      <w:r>
+        <w:rPr>
+          <w:rFonts w:ascii="Courier New" w:hAnsi="Courier New" w:cs="Courier New"/>
+          <w:sz w:val="20"/>
+          <w:szCs w:val="20"/>
+        </w:rPr>
+        <w:t>row.names</w:t>
+      </w:r>
+      <w:proofErr w:type="spellEnd"/>
+      <w:r>
+        <w:rPr>
+          <w:rFonts w:ascii="Courier New" w:hAnsi="Courier New" w:cs="Courier New"/>
+          <w:sz w:val="20"/>
+          <w:szCs w:val="20"/>
+        </w:rPr>
+        <w:t>(</w:t>
+      </w:r>
+      <w:proofErr w:type="spellStart"/>
+      <w:r>
+        <w:rPr>
+          <w:rFonts w:ascii="Courier New" w:hAnsi="Courier New" w:cs="Courier New"/>
+          <w:sz w:val="20"/>
+          <w:szCs w:val="20"/>
+        </w:rPr>
+        <w:t>myT</w:t>
+      </w:r>
+      <w:proofErr w:type="spellEnd"/>
+      <w:r>
+        <w:rPr>
+          <w:rFonts w:ascii="Courier New" w:hAnsi="Courier New" w:cs="Courier New"/>
+          <w:sz w:val="20"/>
+          <w:szCs w:val="20"/>
+        </w:rPr>
+        <w:t>)), "case", "control")</w:t>
       </w:r>
     </w:p>
     <w:p>
@@ -1039,7 +1586,45 @@
           <w:sz w:val="20"/>
           <w:szCs w:val="20"/>
         </w:rPr>
-        <w:t>bug &lt;- myT[,someCol]</w:t>
+        <w:t xml:space="preserve">bug &lt;- </w:t>
+      </w:r>
+      <w:proofErr w:type="spellStart"/>
+      <w:r>
+        <w:rPr>
+          <w:rFonts w:ascii="Courier New" w:hAnsi="Courier New" w:cs="Courier New"/>
+          <w:sz w:val="20"/>
+          <w:szCs w:val="20"/>
+        </w:rPr>
+        <w:t>myT</w:t>
+      </w:r>
+      <w:proofErr w:type="spellEnd"/>
+      <w:proofErr w:type="gramStart"/>
+      <w:r>
+        <w:rPr>
+          <w:rFonts w:ascii="Courier New" w:hAnsi="Courier New" w:cs="Courier New"/>
+          <w:sz w:val="20"/>
+          <w:szCs w:val="20"/>
+        </w:rPr>
+        <w:t>[,</w:t>
+      </w:r>
+      <w:proofErr w:type="spellStart"/>
+      <w:r>
+        <w:rPr>
+          <w:rFonts w:ascii="Courier New" w:hAnsi="Courier New" w:cs="Courier New"/>
+          <w:sz w:val="20"/>
+          <w:szCs w:val="20"/>
+        </w:rPr>
+        <w:t>someCol</w:t>
+      </w:r>
+      <w:proofErr w:type="spellEnd"/>
+      <w:proofErr w:type="gramEnd"/>
+      <w:r>
+        <w:rPr>
+          <w:rFonts w:ascii="Courier New" w:hAnsi="Courier New" w:cs="Courier New"/>
+          <w:sz w:val="20"/>
+          <w:szCs w:val="20"/>
+        </w:rPr>
+        <w:t>]</w:t>
       </w:r>
     </w:p>
     <w:p>
@@ -1054,29 +1639,93 @@
           <w:szCs w:val="20"/>
         </w:rPr>
       </w:pPr>
-      <w:r>
-        <w:rPr>
-          <w:rFonts w:ascii="Courier New" w:hAnsi="Courier New" w:cs="Courier New"/>
-          <w:sz w:val="20"/>
-          <w:szCs w:val="20"/>
-        </w:rPr>
-        <w:t xml:space="preserve">boxplot( </w:t>
-      </w:r>
-      <w:r>
-        <w:rPr>
-          <w:rFonts w:ascii="Courier New" w:hAnsi="Courier New" w:cs="Courier New"/>
-          <w:sz w:val="20"/>
-          <w:szCs w:val="20"/>
-        </w:rPr>
-        <w:t>bug</w:t>
-      </w:r>
-      <w:r>
-        <w:rPr>
-          <w:rFonts w:ascii="Courier New" w:hAnsi="Courier New" w:cs="Courier New"/>
-          <w:sz w:val="20"/>
-          <w:szCs w:val="20"/>
-        </w:rPr>
-        <w:t xml:space="preserve"> ~ caseControl)</w:t>
+      <w:proofErr w:type="gramStart"/>
+      <w:r>
+        <w:rPr>
+          <w:rFonts w:ascii="Courier New" w:hAnsi="Courier New" w:cs="Courier New"/>
+          <w:sz w:val="20"/>
+          <w:szCs w:val="20"/>
+        </w:rPr>
+        <w:t>boxplot( bug</w:t>
+      </w:r>
+      <w:proofErr w:type="gramEnd"/>
+      <w:r>
+        <w:rPr>
+          <w:rFonts w:ascii="Courier New" w:hAnsi="Courier New" w:cs="Courier New"/>
+          <w:sz w:val="20"/>
+          <w:szCs w:val="20"/>
+        </w:rPr>
+        <w:t xml:space="preserve"> ~ </w:t>
+      </w:r>
+      <w:proofErr w:type="spellStart"/>
+      <w:r>
+        <w:rPr>
+          <w:rFonts w:ascii="Courier New" w:hAnsi="Courier New" w:cs="Courier New"/>
+          <w:sz w:val="20"/>
+          <w:szCs w:val="20"/>
+        </w:rPr>
+        <w:t>caseControl,main</w:t>
+      </w:r>
+      <w:proofErr w:type="spellEnd"/>
+      <w:r>
+        <w:rPr>
+          <w:rFonts w:ascii="Courier New" w:hAnsi="Courier New" w:cs="Courier New"/>
+          <w:sz w:val="20"/>
+          <w:szCs w:val="20"/>
+        </w:rPr>
+        <w:t>=paste(names(</w:t>
+      </w:r>
+      <w:proofErr w:type="spellStart"/>
+      <w:r>
+        <w:rPr>
+          <w:rFonts w:ascii="Courier New" w:hAnsi="Courier New" w:cs="Courier New"/>
+          <w:sz w:val="20"/>
+          <w:szCs w:val="20"/>
+        </w:rPr>
+        <w:t>myT</w:t>
+      </w:r>
+      <w:proofErr w:type="spellEnd"/>
+      <w:r>
+        <w:rPr>
+          <w:rFonts w:ascii="Courier New" w:hAnsi="Courier New" w:cs="Courier New"/>
+          <w:sz w:val="20"/>
+          <w:szCs w:val="20"/>
+        </w:rPr>
+        <w:t>)[</w:t>
+      </w:r>
+      <w:proofErr w:type="spellStart"/>
+      <w:r>
+        <w:rPr>
+          <w:rFonts w:ascii="Courier New" w:hAnsi="Courier New" w:cs="Courier New"/>
+          <w:sz w:val="20"/>
+          <w:szCs w:val="20"/>
+        </w:rPr>
+        <w:t>s</w:t>
+      </w:r>
+      <w:r>
+        <w:rPr>
+          <w:rFonts w:ascii="Courier New" w:hAnsi="Courier New" w:cs="Courier New"/>
+          <w:sz w:val="20"/>
+          <w:szCs w:val="20"/>
+        </w:rPr>
+        <w:t>omeCol</w:t>
+      </w:r>
+      <w:proofErr w:type="spellEnd"/>
+      <w:r>
+        <w:rPr>
+          <w:rFonts w:ascii="Courier New" w:hAnsi="Courier New" w:cs="Courier New"/>
+          <w:sz w:val="20"/>
+          <w:szCs w:val="20"/>
+        </w:rPr>
+        <w:t xml:space="preserve">],"p-values or other info </w:t>
+      </w:r>
+      <w:r>
+        <w:rPr>
+          <w:rFonts w:ascii="Courier New" w:hAnsi="Courier New" w:cs="Courier New"/>
+          <w:sz w:val="20"/>
+          <w:szCs w:val="20"/>
+        </w:rPr>
+        <w:t>here"))</w:t>
       </w:r>
     </w:p>
     <w:p>
@@ -1091,30 +1740,154 @@
           <w:szCs w:val="20"/>
         </w:rPr>
       </w:pPr>
-      <w:r>
-        <w:rPr>
-          <w:rFonts w:ascii="Courier New" w:hAnsi="Courier New" w:cs="Courier New"/>
-          <w:sz w:val="20"/>
-          <w:szCs w:val="20"/>
-        </w:rPr>
-        <w:t>myFrame &lt;- data.frame(bug, caseControl)</w:t>
-      </w:r>
-    </w:p>
-    <w:p>
-      <w:pPr>
-        <w:rPr>
-          <w:rFonts w:ascii="Courier New" w:hAnsi="Courier New" w:cs="Courier New"/>
-          <w:sz w:val="20"/>
-          <w:szCs w:val="20"/>
-        </w:rPr>
-      </w:pPr>
-      <w:r>
-        <w:rPr>
-          <w:rFonts w:ascii="Courier New" w:hAnsi="Courier New" w:cs="Courier New"/>
-          <w:sz w:val="20"/>
-          <w:szCs w:val="20"/>
-        </w:rPr>
-        <w:t>stripchart(bug~ caseControl, data = myFrame,vertical = TRUE, pch = 21, add=TRUE )</w:t>
+      <w:proofErr w:type="spellStart"/>
+      <w:r>
+        <w:rPr>
+          <w:rFonts w:ascii="Courier New" w:hAnsi="Courier New" w:cs="Courier New"/>
+          <w:sz w:val="20"/>
+          <w:szCs w:val="20"/>
+        </w:rPr>
+        <w:t>myFrame</w:t>
+      </w:r>
+      <w:proofErr w:type="spellEnd"/>
+      <w:r>
+        <w:rPr>
+          <w:rFonts w:ascii="Courier New" w:hAnsi="Courier New" w:cs="Courier New"/>
+          <w:sz w:val="20"/>
+          <w:szCs w:val="20"/>
+        </w:rPr>
+        <w:t xml:space="preserve"> &lt;- </w:t>
+      </w:r>
+      <w:proofErr w:type="spellStart"/>
+      <w:proofErr w:type="gramStart"/>
+      <w:r>
+        <w:rPr>
+          <w:rFonts w:ascii="Courier New" w:hAnsi="Courier New" w:cs="Courier New"/>
+          <w:sz w:val="20"/>
+          <w:szCs w:val="20"/>
+        </w:rPr>
+        <w:t>data.frame</w:t>
+      </w:r>
+      <w:proofErr w:type="spellEnd"/>
+      <w:proofErr w:type="gramEnd"/>
+      <w:r>
+        <w:rPr>
+          <w:rFonts w:ascii="Courier New" w:hAnsi="Courier New" w:cs="Courier New"/>
+          <w:sz w:val="20"/>
+          <w:szCs w:val="20"/>
+        </w:rPr>
+        <w:t xml:space="preserve">(bug, </w:t>
+      </w:r>
+      <w:proofErr w:type="spellStart"/>
+      <w:r>
+        <w:rPr>
+          <w:rFonts w:ascii="Courier New" w:hAnsi="Courier New" w:cs="Courier New"/>
+          <w:sz w:val="20"/>
+          <w:szCs w:val="20"/>
+        </w:rPr>
+        <w:t>caseControl</w:t>
+      </w:r>
+      <w:proofErr w:type="spellEnd"/>
+      <w:r>
+        <w:rPr>
+          <w:rFonts w:ascii="Courier New" w:hAnsi="Courier New" w:cs="Courier New"/>
+          <w:sz w:val="20"/>
+          <w:szCs w:val="20"/>
+        </w:rPr>
+        <w:t>)</w:t>
+      </w:r>
+      <w:bookmarkStart w:id="0" w:name="_GoBack"/>
+      <w:bookmarkEnd w:id="0"/>
+    </w:p>
+    <w:p>
+      <w:pPr>
+        <w:rPr>
+          <w:rFonts w:ascii="Courier New" w:hAnsi="Courier New" w:cs="Courier New"/>
+          <w:sz w:val="20"/>
+          <w:szCs w:val="20"/>
+        </w:rPr>
+      </w:pPr>
+      <w:proofErr w:type="spellStart"/>
+      <w:proofErr w:type="gramStart"/>
+      <w:r>
+        <w:rPr>
+          <w:rFonts w:ascii="Courier New" w:hAnsi="Courier New" w:cs="Courier New"/>
+          <w:sz w:val="20"/>
+          <w:szCs w:val="20"/>
+        </w:rPr>
+        <w:t>stripchart</w:t>
+      </w:r>
+      <w:proofErr w:type="spellEnd"/>
+      <w:r>
+        <w:rPr>
+          <w:rFonts w:ascii="Courier New" w:hAnsi="Courier New" w:cs="Courier New"/>
+          <w:sz w:val="20"/>
+          <w:szCs w:val="20"/>
+        </w:rPr>
+        <w:t>(</w:t>
+      </w:r>
+      <w:proofErr w:type="gramEnd"/>
+      <w:r>
+        <w:rPr>
+          <w:rFonts w:ascii="Courier New" w:hAnsi="Courier New" w:cs="Courier New"/>
+          <w:sz w:val="20"/>
+          <w:szCs w:val="20"/>
+        </w:rPr>
+        <w:t xml:space="preserve">bug~ </w:t>
+      </w:r>
+      <w:proofErr w:type="spellStart"/>
+      <w:r>
+        <w:rPr>
+          <w:rFonts w:ascii="Courier New" w:hAnsi="Courier New" w:cs="Courier New"/>
+          <w:sz w:val="20"/>
+          <w:szCs w:val="20"/>
+        </w:rPr>
+        <w:t>caseControl</w:t>
+      </w:r>
+      <w:proofErr w:type="spellEnd"/>
+      <w:r>
+        <w:rPr>
+          <w:rFonts w:ascii="Courier New" w:hAnsi="Courier New" w:cs="Courier New"/>
+          <w:sz w:val="20"/>
+          <w:szCs w:val="20"/>
+        </w:rPr>
+        <w:t xml:space="preserve">, data = </w:t>
+      </w:r>
+      <w:proofErr w:type="spellStart"/>
+      <w:r>
+        <w:rPr>
+          <w:rFonts w:ascii="Courier New" w:hAnsi="Courier New" w:cs="Courier New"/>
+          <w:sz w:val="20"/>
+          <w:szCs w:val="20"/>
+        </w:rPr>
+        <w:t>myFrame,vertical</w:t>
+      </w:r>
+      <w:proofErr w:type="spellEnd"/>
+      <w:r>
+        <w:rPr>
+          <w:rFonts w:ascii="Courier New" w:hAnsi="Courier New" w:cs="Courier New"/>
+          <w:sz w:val="20"/>
+          <w:szCs w:val="20"/>
+        </w:rPr>
+        <w:t xml:space="preserve"> = TRUE, </w:t>
+      </w:r>
+      <w:proofErr w:type="spellStart"/>
+      <w:r>
+        <w:rPr>
+          <w:rFonts w:ascii="Courier New" w:hAnsi="Courier New" w:cs="Courier New"/>
+          <w:sz w:val="20"/>
+          <w:szCs w:val="20"/>
+        </w:rPr>
+        <w:t>pch</w:t>
+      </w:r>
+      <w:proofErr w:type="spellEnd"/>
+      <w:r>
+        <w:rPr>
+          <w:rFonts w:ascii="Courier New" w:hAnsi="Courier New" w:cs="Courier New"/>
+          <w:sz w:val="20"/>
+          <w:szCs w:val="20"/>
+        </w:rPr>
+        <w:t xml:space="preserve"> = 21, add=TRUE )</w:t>
       </w:r>
       <w:r>
         <w:rPr>
@@ -1148,7 +1921,25 @@
           <w:sz w:val="24"/>
           <w:szCs w:val="24"/>
         </w:rPr>
-        <w:t>You can open up a pdf like this…</w:t>
+        <w:t xml:space="preserve">You can </w:t>
+      </w:r>
+      <w:proofErr w:type="gramStart"/>
+      <w:r>
+        <w:rPr>
+          <w:rFonts w:cs="Arial"/>
+          <w:sz w:val="24"/>
+          <w:szCs w:val="24"/>
+        </w:rPr>
+        <w:t>open up</w:t>
+      </w:r>
+      <w:proofErr w:type="gramEnd"/>
+      <w:r>
+        <w:rPr>
+          <w:rFonts w:cs="Arial"/>
+          <w:sz w:val="24"/>
+          <w:szCs w:val="24"/>
+        </w:rPr>
+        <w:t xml:space="preserve"> a pdf like this…</w:t>
       </w:r>
     </w:p>
     <w:p>
@@ -1184,6 +1975,14 @@
         </w:rPr>
         <w:t>Putting the above code in a for loop across every column that you want to graph will make a nice file that will visualize your whole dataset.</w:t>
       </w:r>
+      <w:r>
+        <w:rPr>
+          <w:rFonts w:cs="Arial"/>
+          <w:sz w:val="24"/>
+          <w:szCs w:val="24"/>
+        </w:rPr>
+        <w:t xml:space="preserve">  </w:t>
+      </w:r>
     </w:p>
     <w:p>
       <w:pPr>
@@ -1210,13 +2009,33 @@
           <w:szCs w:val="24"/>
         </w:rPr>
       </w:pPr>
-      <w:r>
-        <w:rPr>
-          <w:rFonts w:cs="Arial"/>
-          <w:sz w:val="24"/>
-          <w:szCs w:val="24"/>
-        </w:rPr>
-        <w:t>dev.off()</w:t>
+      <w:proofErr w:type="spellStart"/>
+      <w:proofErr w:type="gramStart"/>
+      <w:r>
+        <w:rPr>
+          <w:rFonts w:cs="Arial"/>
+          <w:sz w:val="24"/>
+          <w:szCs w:val="24"/>
+        </w:rPr>
+        <w:t>dev.off</w:t>
+      </w:r>
+      <w:proofErr w:type="spellEnd"/>
+      <w:r>
+        <w:rPr>
+          <w:rFonts w:cs="Arial"/>
+          <w:sz w:val="24"/>
+          <w:szCs w:val="24"/>
+        </w:rPr>
+        <w:t>(</w:t>
+      </w:r>
+      <w:proofErr w:type="gramEnd"/>
+      <w:r>
+        <w:rPr>
+          <w:rFonts w:cs="Arial"/>
+          <w:sz w:val="24"/>
+          <w:szCs w:val="24"/>
+        </w:rPr>
+        <w:t>)</w:t>
       </w:r>
     </w:p>
     <w:p>
@@ -1241,7 +2060,43 @@
           <w:sz w:val="24"/>
           <w:szCs w:val="24"/>
         </w:rPr>
-        <w:t>par(mfrow=c(2,2))</w:t>
+        <w:t>par(</w:t>
+      </w:r>
+      <w:proofErr w:type="spellStart"/>
+      <w:r>
+        <w:rPr>
+          <w:rFonts w:cs="Arial"/>
+          <w:sz w:val="24"/>
+          <w:szCs w:val="24"/>
+        </w:rPr>
+        <w:t>mfrow</w:t>
+      </w:r>
+      <w:proofErr w:type="spellEnd"/>
+      <w:r>
+        <w:rPr>
+          <w:rFonts w:cs="Arial"/>
+          <w:sz w:val="24"/>
+          <w:szCs w:val="24"/>
+        </w:rPr>
+        <w:t>=</w:t>
+      </w:r>
+      <w:proofErr w:type="gramStart"/>
+      <w:r>
+        <w:rPr>
+          <w:rFonts w:cs="Arial"/>
+          <w:sz w:val="24"/>
+          <w:szCs w:val="24"/>
+        </w:rPr>
+        <w:t>c(</w:t>
+      </w:r>
+      <w:proofErr w:type="gramEnd"/>
+      <w:r>
+        <w:rPr>
+          <w:rFonts w:cs="Arial"/>
+          <w:sz w:val="24"/>
+          <w:szCs w:val="24"/>
+        </w:rPr>
+        <w:t>2,2))</w:t>
       </w:r>
       <w:r>
         <w:rPr>
@@ -1443,7 +2298,7 @@
     <w:lsdException w:name="Table Web 2" w:semiHidden="1" w:unhideWhenUsed="1"/>
     <w:lsdException w:name="Table Web 3" w:semiHidden="1" w:unhideWhenUsed="1"/>
     <w:lsdException w:name="Balloon Text" w:semiHidden="1" w:unhideWhenUsed="1"/>
-    <w:lsdException w:name="Table Grid" w:semiHidden="1" w:uiPriority="59" w:unhideWhenUsed="1"/>
+    <w:lsdException w:name="Table Grid" w:uiPriority="59"/>
     <w:lsdException w:name="Table Theme" w:semiHidden="1" w:unhideWhenUsed="1"/>
     <w:lsdException w:name="Placeholder Text" w:semiHidden="1"/>
     <w:lsdException w:name="No Spacing" w:uiPriority="1" w:qFormat="1"/>

</xml_diff>